<commit_message>
Revert "Merge remote-tracking branch 'origin/board-testplan' into WiringIntegration"
This reverts commit 5cecc5630d7f599aba8482f007580748d8431be9, reversing
changes made to 9a3b0f42fb09f32dac0c70fa7c795edc1fa42a27.
</commit_message>
<xml_diff>
--- a/Documentation/Testplan_Newest.docx
+++ b/Documentation/Testplan_Newest.docx
@@ -161,8 +161,19 @@
           <w:sz w:val="32"/>
           <w:szCs w:val="32"/>
         </w:rPr>
-        <w:t>Emily Connearney</w:t>
+        <w:t xml:space="preserve">Emily </w:t>
       </w:r>
+      <w:proofErr w:type="spellStart"/>
+      <w:r>
+        <w:rPr>
+          <w:i w:val="0"/>
+          <w:iCs w:val="0"/>
+          <w:sz w:val="32"/>
+          <w:szCs w:val="32"/>
+        </w:rPr>
+        <w:t>Connearney</w:t>
+      </w:r>
+      <w:proofErr w:type="spellEnd"/>
     </w:p>
     <w:p>
       <w:pPr>
@@ -572,13 +583,6 @@
                 <w:szCs w:val="24"/>
               </w:rPr>
             </w:pPr>
-            <w:r>
-              <w:rPr>
-                <w:sz w:val="24"/>
-                <w:szCs w:val="24"/>
-              </w:rPr>
-              <w:t>4.0</w:t>
-            </w:r>
           </w:p>
         </w:tc>
         <w:tc>
@@ -592,13 +596,6 @@
                 <w:szCs w:val="24"/>
               </w:rPr>
             </w:pPr>
-            <w:r>
-              <w:rPr>
-                <w:sz w:val="24"/>
-                <w:szCs w:val="24"/>
-              </w:rPr>
-              <w:t>Luke Crump, Vivian Dang</w:t>
-            </w:r>
           </w:p>
         </w:tc>
         <w:tc>
@@ -612,13 +609,6 @@
                 <w:szCs w:val="24"/>
               </w:rPr>
             </w:pPr>
-            <w:r>
-              <w:rPr>
-                <w:sz w:val="24"/>
-                <w:szCs w:val="24"/>
-              </w:rPr>
-              <w:t>04/15/2022</w:t>
-            </w:r>
           </w:p>
         </w:tc>
       </w:tr>
@@ -6664,8 +6654,8 @@
       <w:tblGrid>
         <w:gridCol w:w="2052"/>
         <w:gridCol w:w="808"/>
-        <w:gridCol w:w="2320"/>
-        <w:gridCol w:w="2313"/>
+        <w:gridCol w:w="2319"/>
+        <w:gridCol w:w="2314"/>
         <w:gridCol w:w="1137"/>
       </w:tblGrid>
       <w:tr>
@@ -7624,7 +7614,7 @@
                 <w:sz w:val="24"/>
                 <w:szCs w:val="24"/>
               </w:rPr>
-              <w:t>Pass</w:t>
+              <w:t>Fail</w:t>
             </w:r>
           </w:p>
         </w:tc>
@@ -8085,7 +8075,7 @@
                 <w:sz w:val="24"/>
                 <w:szCs w:val="24"/>
               </w:rPr>
-              <w:t>Pass</w:t>
+              <w:t>Fail</w:t>
             </w:r>
           </w:p>
         </w:tc>
@@ -8229,7 +8219,7 @@
                 <w:sz w:val="24"/>
                 <w:szCs w:val="24"/>
               </w:rPr>
-              <w:t>Pass</w:t>
+              <w:t>Fail</w:t>
             </w:r>
           </w:p>
         </w:tc>
@@ -8356,7 +8346,7 @@
                 <w:sz w:val="24"/>
                 <w:szCs w:val="24"/>
               </w:rPr>
-              <w:t>Pass</w:t>
+              <w:t>Fail</w:t>
             </w:r>
           </w:p>
         </w:tc>
@@ -8483,7 +8473,7 @@
                 <w:sz w:val="24"/>
                 <w:szCs w:val="24"/>
               </w:rPr>
-              <w:t>Pass</w:t>
+              <w:t>Fail</w:t>
             </w:r>
           </w:p>
         </w:tc>
@@ -8908,7 +8898,7 @@
                 <w:sz w:val="24"/>
                 <w:szCs w:val="24"/>
               </w:rPr>
-              <w:t>Pass</w:t>
+              <w:t>Fail</w:t>
             </w:r>
           </w:p>
         </w:tc>
@@ -9321,7 +9311,7 @@
                 <w:sz w:val="24"/>
                 <w:szCs w:val="24"/>
               </w:rPr>
-              <w:t>Pass</w:t>
+              <w:t>Fail</w:t>
             </w:r>
           </w:p>
         </w:tc>
@@ -9450,23 +9440,7 @@
                 <w:sz w:val="24"/>
                 <w:szCs w:val="24"/>
               </w:rPr>
-              <w:t xml:space="preserve"> will select a </w:t>
-            </w:r>
-            <w:r>
-              <w:rPr>
-                <w:rFonts w:ascii="Times New Roman" w:hAnsi="Times New Roman" w:cs="Times New Roman"/>
-                <w:sz w:val="24"/>
-                <w:szCs w:val="24"/>
-              </w:rPr>
-              <w:t>course</w:t>
-            </w:r>
-            <w:r>
-              <w:rPr>
-                <w:rFonts w:ascii="Times New Roman" w:hAnsi="Times New Roman" w:cs="Times New Roman"/>
-                <w:sz w:val="24"/>
-                <w:szCs w:val="24"/>
-              </w:rPr>
-              <w:t xml:space="preserve"> from the </w:t>
+              <w:t xml:space="preserve"> will select a scene from the scene </w:t>
             </w:r>
             <w:r>
               <w:rPr>
@@ -9475,15 +9449,7 @@
                 <w:szCs w:val="24"/>
               </w:rPr>
               <w:lastRenderedPageBreak/>
-              <w:t>course</w:t>
-            </w:r>
-            <w:r>
-              <w:rPr>
-                <w:rFonts w:ascii="Times New Roman" w:hAnsi="Times New Roman" w:cs="Times New Roman"/>
-                <w:sz w:val="24"/>
-                <w:szCs w:val="24"/>
-              </w:rPr>
-              <w:t xml:space="preserve"> list</w:t>
+              <w:t>list</w:t>
             </w:r>
           </w:p>
         </w:tc>
@@ -9544,7 +9510,7 @@
                 <w:szCs w:val="24"/>
               </w:rPr>
               <w:lastRenderedPageBreak/>
-              <w:t>Pass</w:t>
+              <w:t>Fail</w:t>
             </w:r>
           </w:p>
         </w:tc>
@@ -9697,7 +9663,7 @@
                 <w:sz w:val="24"/>
                 <w:szCs w:val="24"/>
               </w:rPr>
-              <w:t>Pass</w:t>
+              <w:t>Fail</w:t>
             </w:r>
           </w:p>
         </w:tc>
@@ -9832,7 +9798,7 @@
                 <w:sz w:val="24"/>
                 <w:szCs w:val="24"/>
               </w:rPr>
-              <w:t>Pass</w:t>
+              <w:t>Fail</w:t>
             </w:r>
           </w:p>
         </w:tc>
@@ -10233,25 +10199,7 @@
                 <w:sz w:val="24"/>
                 <w:szCs w:val="24"/>
               </w:rPr>
-              <w:t xml:space="preserve"> will have a script that uses </w:t>
-            </w:r>
-            <w:proofErr w:type="spellStart"/>
-            <w:r>
-              <w:rPr>
-                <w:rFonts w:ascii="Times New Roman" w:hAnsi="Times New Roman" w:cs="Times New Roman"/>
-                <w:sz w:val="24"/>
-                <w:szCs w:val="24"/>
-              </w:rPr>
-              <w:t>Serial.println</w:t>
-            </w:r>
-            <w:proofErr w:type="spellEnd"/>
-            <w:r>
-              <w:rPr>
-                <w:rFonts w:ascii="Times New Roman" w:hAnsi="Times New Roman" w:cs="Times New Roman"/>
-                <w:sz w:val="24"/>
-                <w:szCs w:val="24"/>
-              </w:rPr>
-              <w:t>.</w:t>
+              <w:t xml:space="preserve"> will have a script that uses logging.</w:t>
             </w:r>
           </w:p>
         </w:tc>
@@ -10301,7 +10249,7 @@
                 <w:sz w:val="24"/>
                 <w:szCs w:val="24"/>
               </w:rPr>
-              <w:t>Pass</w:t>
+              <w:t>Fail</w:t>
             </w:r>
           </w:p>
         </w:tc>
@@ -10894,23 +10842,7 @@
                 <w:sz w:val="24"/>
                 <w:szCs w:val="24"/>
               </w:rPr>
-              <w:t>The use</w:t>
-            </w:r>
-            <w:r>
-              <w:rPr>
-                <w:rFonts w:ascii="Times New Roman" w:hAnsi="Times New Roman" w:cs="Times New Roman"/>
-                <w:sz w:val="24"/>
-                <w:szCs w:val="24"/>
-              </w:rPr>
-              <w:t>r</w:t>
-            </w:r>
-            <w:r>
-              <w:rPr>
-                <w:rFonts w:ascii="Times New Roman" w:hAnsi="Times New Roman" w:cs="Times New Roman"/>
-                <w:sz w:val="24"/>
-                <w:szCs w:val="24"/>
-              </w:rPr>
-              <w:t xml:space="preserve"> will upload a script to cause the </w:t>
+              <w:t xml:space="preserve">The use will upload a script to cause the </w:t>
             </w:r>
             <w:proofErr w:type="spellStart"/>
             <w:r>
@@ -11306,7 +11238,7 @@
                 <w:szCs w:val="24"/>
               </w:rPr>
               <w:lastRenderedPageBreak/>
-              <w:t>Pass</w:t>
+              <w:t>Fail</w:t>
             </w:r>
           </w:p>
         </w:tc>
@@ -11424,7 +11356,7 @@
                 <w:sz w:val="24"/>
                 <w:szCs w:val="24"/>
               </w:rPr>
-              <w:t>The system will save the values of the pins to a file</w:t>
+              <w:t>The system will save the values of the pins to a file.</w:t>
             </w:r>
           </w:p>
         </w:tc>
@@ -11449,7 +11381,7 @@
                 <w:sz w:val="24"/>
                 <w:szCs w:val="24"/>
               </w:rPr>
-              <w:t>Pass</w:t>
+              <w:t>Fail</w:t>
             </w:r>
           </w:p>
         </w:tc>
@@ -15901,7 +15833,7 @@
               <w:bottom w:val="single" w:sz="4" w:space="0" w:color="auto"/>
               <w:right w:val="single" w:sz="4" w:space="0" w:color="auto"/>
             </w:tcBorders>
-            <w:shd w:val="clear" w:color="auto" w:fill="C6EFCE"/>
+            <w:shd w:val="clear" w:color="000000" w:fill="C6EFCE"/>
             <w:noWrap/>
             <w:vAlign w:val="bottom"/>
             <w:hideMark/>
@@ -16416,7 +16348,7 @@
               <w:bottom w:val="single" w:sz="4" w:space="0" w:color="auto"/>
               <w:right w:val="single" w:sz="4" w:space="0" w:color="auto"/>
             </w:tcBorders>
-            <w:shd w:val="clear" w:color="auto" w:fill="C6EFCE"/>
+            <w:shd w:val="clear" w:color="000000" w:fill="FFC7CE"/>
             <w:noWrap/>
             <w:vAlign w:val="bottom"/>
             <w:hideMark/>
@@ -16931,7 +16863,7 @@
               <w:bottom w:val="single" w:sz="4" w:space="0" w:color="auto"/>
               <w:right w:val="single" w:sz="4" w:space="0" w:color="auto"/>
             </w:tcBorders>
-            <w:shd w:val="clear" w:color="auto" w:fill="C6EFCE"/>
+            <w:shd w:val="clear" w:color="000000" w:fill="FFC7CE"/>
             <w:noWrap/>
             <w:vAlign w:val="bottom"/>
             <w:hideMark/>
@@ -16967,7 +16899,7 @@
               <w:bottom w:val="single" w:sz="4" w:space="0" w:color="auto"/>
               <w:right w:val="single" w:sz="4" w:space="0" w:color="auto"/>
             </w:tcBorders>
-            <w:shd w:val="clear" w:color="auto" w:fill="C6EFCE"/>
+            <w:shd w:val="clear" w:color="000000" w:fill="FFC7CE"/>
             <w:noWrap/>
             <w:vAlign w:val="bottom"/>
             <w:hideMark/>
@@ -17003,7 +16935,7 @@
               <w:bottom w:val="single" w:sz="4" w:space="0" w:color="auto"/>
               <w:right w:val="single" w:sz="4" w:space="0" w:color="auto"/>
             </w:tcBorders>
-            <w:shd w:val="clear" w:color="auto" w:fill="C6EFCE"/>
+            <w:shd w:val="clear" w:color="000000" w:fill="FFC7CE"/>
             <w:noWrap/>
             <w:vAlign w:val="bottom"/>
             <w:hideMark/>
@@ -18195,7 +18127,7 @@
               <w:bottom w:val="single" w:sz="4" w:space="0" w:color="auto"/>
               <w:right w:val="single" w:sz="4" w:space="0" w:color="auto"/>
             </w:tcBorders>
-            <w:shd w:val="clear" w:color="auto" w:fill="C6EFCE"/>
+            <w:shd w:val="clear" w:color="000000" w:fill="FFC7CE"/>
             <w:noWrap/>
             <w:vAlign w:val="bottom"/>
             <w:hideMark/>
@@ -19176,7 +19108,7 @@
               <w:bottom w:val="single" w:sz="4" w:space="0" w:color="auto"/>
               <w:right w:val="single" w:sz="4" w:space="0" w:color="auto"/>
             </w:tcBorders>
-            <w:shd w:val="clear" w:color="auto" w:fill="C6EFCE"/>
+            <w:shd w:val="clear" w:color="000000" w:fill="FFC7CE"/>
             <w:noWrap/>
             <w:vAlign w:val="bottom"/>
             <w:hideMark/>
@@ -19463,7 +19395,7 @@
               <w:bottom w:val="single" w:sz="4" w:space="0" w:color="auto"/>
               <w:right w:val="single" w:sz="4" w:space="0" w:color="auto"/>
             </w:tcBorders>
-            <w:shd w:val="clear" w:color="auto" w:fill="C6EFCE"/>
+            <w:shd w:val="clear" w:color="000000" w:fill="FFC7CE"/>
             <w:noWrap/>
             <w:vAlign w:val="bottom"/>
             <w:hideMark/>
@@ -19750,7 +19682,7 @@
               <w:bottom w:val="single" w:sz="4" w:space="0" w:color="auto"/>
               <w:right w:val="single" w:sz="4" w:space="0" w:color="auto"/>
             </w:tcBorders>
-            <w:shd w:val="clear" w:color="auto" w:fill="C6EFCE"/>
+            <w:shd w:val="clear" w:color="000000" w:fill="FFC7CE"/>
             <w:noWrap/>
             <w:vAlign w:val="bottom"/>
             <w:hideMark/>
@@ -20460,7 +20392,7 @@
               <w:bottom w:val="single" w:sz="4" w:space="0" w:color="auto"/>
               <w:right w:val="single" w:sz="4" w:space="0" w:color="auto"/>
             </w:tcBorders>
-            <w:shd w:val="clear" w:color="auto" w:fill="C6EFCE"/>
+            <w:shd w:val="clear" w:color="000000" w:fill="FFC7CE"/>
             <w:noWrap/>
             <w:vAlign w:val="bottom"/>
             <w:hideMark/>
@@ -20939,7 +20871,7 @@
               <w:bottom w:val="single" w:sz="4" w:space="0" w:color="auto"/>
               <w:right w:val="single" w:sz="4" w:space="0" w:color="auto"/>
             </w:tcBorders>
-            <w:shd w:val="clear" w:color="auto" w:fill="C6EFCE"/>
+            <w:shd w:val="clear" w:color="000000" w:fill="FFC7CE"/>
             <w:noWrap/>
             <w:vAlign w:val="bottom"/>
             <w:hideMark/>
@@ -21418,7 +21350,7 @@
               <w:bottom w:val="single" w:sz="4" w:space="0" w:color="auto"/>
               <w:right w:val="single" w:sz="4" w:space="0" w:color="auto"/>
             </w:tcBorders>
-            <w:shd w:val="clear" w:color="auto" w:fill="C6EFCE"/>
+            <w:shd w:val="clear" w:color="000000" w:fill="FFC7CE"/>
             <w:noWrap/>
             <w:vAlign w:val="bottom"/>
             <w:hideMark/>
@@ -22855,7 +22787,7 @@
               <w:bottom w:val="single" w:sz="4" w:space="0" w:color="auto"/>
               <w:right w:val="single" w:sz="4" w:space="0" w:color="auto"/>
             </w:tcBorders>
-            <w:shd w:val="clear" w:color="auto" w:fill="C6EFCE"/>
+            <w:shd w:val="clear" w:color="000000" w:fill="FFC7CE"/>
             <w:noWrap/>
             <w:vAlign w:val="bottom"/>
             <w:hideMark/>
@@ -26034,7 +25966,7 @@
               <w:bottom w:val="single" w:sz="4" w:space="0" w:color="auto"/>
               <w:right w:val="single" w:sz="4" w:space="0" w:color="auto"/>
             </w:tcBorders>
-            <w:shd w:val="clear" w:color="auto" w:fill="C6EFCE"/>
+            <w:shd w:val="clear" w:color="000000" w:fill="FFC7CE"/>
             <w:noWrap/>
             <w:vAlign w:val="bottom"/>
             <w:hideMark/>
@@ -26333,7 +26265,7 @@
               <w:bottom w:val="single" w:sz="4" w:space="0" w:color="auto"/>
               <w:right w:val="single" w:sz="4" w:space="0" w:color="auto"/>
             </w:tcBorders>
-            <w:shd w:val="clear" w:color="auto" w:fill="C6EFCE"/>
+            <w:shd w:val="clear" w:color="000000" w:fill="FFC7CE"/>
             <w:noWrap/>
             <w:vAlign w:val="bottom"/>
             <w:hideMark/>
@@ -26596,7 +26528,7 @@
               <w:bottom w:val="single" w:sz="4" w:space="0" w:color="auto"/>
               <w:right w:val="single" w:sz="4" w:space="0" w:color="auto"/>
             </w:tcBorders>
-            <w:shd w:val="clear" w:color="auto" w:fill="C6EFCE"/>
+            <w:shd w:val="clear" w:color="000000" w:fill="FFC7CE"/>
             <w:noWrap/>
             <w:vAlign w:val="bottom"/>
             <w:hideMark/>
@@ -34222,142 +34154,142 @@
       </w:rPr>
     </w:lvl>
   </w:abstractNum>
-  <w:num w:numId="1" w16cid:durableId="2061436026">
+  <w:num w:numId="1">
     <w:abstractNumId w:val="0"/>
   </w:num>
-  <w:num w:numId="2" w16cid:durableId="842622532">
+  <w:num w:numId="2">
     <w:abstractNumId w:val="23"/>
   </w:num>
-  <w:num w:numId="3" w16cid:durableId="28729748">
+  <w:num w:numId="3">
     <w:abstractNumId w:val="2"/>
   </w:num>
-  <w:num w:numId="4" w16cid:durableId="385180375">
+  <w:num w:numId="4">
     <w:abstractNumId w:val="0"/>
     <w:lvlOverride w:ilvl="0">
       <w:startOverride w:val="8"/>
     </w:lvlOverride>
   </w:num>
-  <w:num w:numId="5" w16cid:durableId="1019352145">
+  <w:num w:numId="5">
     <w:abstractNumId w:val="5"/>
   </w:num>
-  <w:num w:numId="6" w16cid:durableId="1398744099">
+  <w:num w:numId="6">
     <w:abstractNumId w:val="28"/>
   </w:num>
-  <w:num w:numId="7" w16cid:durableId="1626693390">
+  <w:num w:numId="7">
     <w:abstractNumId w:val="24"/>
   </w:num>
-  <w:num w:numId="8" w16cid:durableId="1933468803">
+  <w:num w:numId="8">
     <w:abstractNumId w:val="31"/>
   </w:num>
-  <w:num w:numId="9" w16cid:durableId="1041053691">
+  <w:num w:numId="9">
     <w:abstractNumId w:val="4"/>
   </w:num>
-  <w:num w:numId="10" w16cid:durableId="555356322">
+  <w:num w:numId="10">
     <w:abstractNumId w:val="30"/>
   </w:num>
-  <w:num w:numId="11" w16cid:durableId="1973778988">
+  <w:num w:numId="11">
     <w:abstractNumId w:val="22"/>
   </w:num>
-  <w:num w:numId="12" w16cid:durableId="66925630">
+  <w:num w:numId="12">
     <w:abstractNumId w:val="26"/>
   </w:num>
-  <w:num w:numId="13" w16cid:durableId="86116853">
+  <w:num w:numId="13">
     <w:abstractNumId w:val="33"/>
   </w:num>
-  <w:num w:numId="14" w16cid:durableId="1874731679">
+  <w:num w:numId="14">
     <w:abstractNumId w:val="18"/>
   </w:num>
-  <w:num w:numId="15" w16cid:durableId="912590972">
+  <w:num w:numId="15">
     <w:abstractNumId w:val="37"/>
   </w:num>
-  <w:num w:numId="16" w16cid:durableId="2115903959">
+  <w:num w:numId="16">
     <w:abstractNumId w:val="11"/>
   </w:num>
-  <w:num w:numId="17" w16cid:durableId="1813711795">
+  <w:num w:numId="17">
     <w:abstractNumId w:val="19"/>
   </w:num>
-  <w:num w:numId="18" w16cid:durableId="1563180306">
+  <w:num w:numId="18">
     <w:abstractNumId w:val="15"/>
   </w:num>
-  <w:num w:numId="19" w16cid:durableId="667320141">
+  <w:num w:numId="19">
     <w:abstractNumId w:val="6"/>
   </w:num>
-  <w:num w:numId="20" w16cid:durableId="1483889621">
+  <w:num w:numId="20">
     <w:abstractNumId w:val="14"/>
   </w:num>
-  <w:num w:numId="21" w16cid:durableId="1663314957">
+  <w:num w:numId="21">
     <w:abstractNumId w:val="35"/>
   </w:num>
-  <w:num w:numId="22" w16cid:durableId="1656840691">
+  <w:num w:numId="22">
     <w:abstractNumId w:val="21"/>
   </w:num>
-  <w:num w:numId="23" w16cid:durableId="324894150">
+  <w:num w:numId="23">
     <w:abstractNumId w:val="13"/>
   </w:num>
-  <w:num w:numId="24" w16cid:durableId="180244067">
+  <w:num w:numId="24">
     <w:abstractNumId w:val="0"/>
   </w:num>
-  <w:num w:numId="25" w16cid:durableId="1780484719">
+  <w:num w:numId="25">
     <w:abstractNumId w:val="0"/>
   </w:num>
-  <w:num w:numId="26" w16cid:durableId="604269756">
+  <w:num w:numId="26">
     <w:abstractNumId w:val="0"/>
   </w:num>
-  <w:num w:numId="27" w16cid:durableId="390882352">
+  <w:num w:numId="27">
     <w:abstractNumId w:val="0"/>
   </w:num>
-  <w:num w:numId="28" w16cid:durableId="1755012776">
+  <w:num w:numId="28">
     <w:abstractNumId w:val="0"/>
   </w:num>
-  <w:num w:numId="29" w16cid:durableId="1407218080">
+  <w:num w:numId="29">
     <w:abstractNumId w:val="16"/>
   </w:num>
-  <w:num w:numId="30" w16cid:durableId="2136019380">
+  <w:num w:numId="30">
     <w:abstractNumId w:val="34"/>
   </w:num>
-  <w:num w:numId="31" w16cid:durableId="996497465">
+  <w:num w:numId="31">
     <w:abstractNumId w:val="38"/>
   </w:num>
-  <w:num w:numId="32" w16cid:durableId="258147942">
+  <w:num w:numId="32">
     <w:abstractNumId w:val="10"/>
   </w:num>
-  <w:num w:numId="33" w16cid:durableId="566576391">
+  <w:num w:numId="33">
     <w:abstractNumId w:val="8"/>
   </w:num>
-  <w:num w:numId="34" w16cid:durableId="20859233">
+  <w:num w:numId="34">
     <w:abstractNumId w:val="25"/>
   </w:num>
-  <w:num w:numId="35" w16cid:durableId="1659531152">
+  <w:num w:numId="35">
     <w:abstractNumId w:val="17"/>
   </w:num>
-  <w:num w:numId="36" w16cid:durableId="319432931">
+  <w:num w:numId="36">
     <w:abstractNumId w:val="27"/>
   </w:num>
-  <w:num w:numId="37" w16cid:durableId="1411584879">
+  <w:num w:numId="37">
     <w:abstractNumId w:val="12"/>
   </w:num>
-  <w:num w:numId="38" w16cid:durableId="320546730">
+  <w:num w:numId="38">
     <w:abstractNumId w:val="32"/>
   </w:num>
-  <w:num w:numId="39" w16cid:durableId="2044284783">
+  <w:num w:numId="39">
     <w:abstractNumId w:val="36"/>
   </w:num>
-  <w:num w:numId="40" w16cid:durableId="821193597">
+  <w:num w:numId="40">
     <w:abstractNumId w:val="9"/>
   </w:num>
-  <w:num w:numId="41" w16cid:durableId="1791431651">
+  <w:num w:numId="41">
     <w:abstractNumId w:val="20"/>
   </w:num>
-  <w:num w:numId="42" w16cid:durableId="1715079056">
+  <w:num w:numId="42">
     <w:abstractNumId w:val="1"/>
   </w:num>
-  <w:num w:numId="43" w16cid:durableId="969168929">
+  <w:num w:numId="43">
     <w:abstractNumId w:val="3"/>
   </w:num>
-  <w:num w:numId="44" w16cid:durableId="274748841">
+  <w:num w:numId="44">
     <w:abstractNumId w:val="29"/>
   </w:num>
-  <w:num w:numId="45" w16cid:durableId="759061067">
+  <w:num w:numId="45">
     <w:abstractNumId w:val="7"/>
   </w:num>
 </w:numbering>

</xml_diff>

<commit_message>
Revert "Revert "Merge remote-tracking branch 'origin/board-testplan' into WiringIntegration""
This reverts commit 1b573b0965821f8e3b9526a0152671e7c7a75e7d.
</commit_message>
<xml_diff>
--- a/Documentation/Testplan_Newest.docx
+++ b/Documentation/Testplan_Newest.docx
@@ -161,19 +161,8 @@
           <w:sz w:val="32"/>
           <w:szCs w:val="32"/>
         </w:rPr>
-        <w:t xml:space="preserve">Emily </w:t>
+        <w:t>Emily Connearney</w:t>
       </w:r>
-      <w:proofErr w:type="spellStart"/>
-      <w:r>
-        <w:rPr>
-          <w:i w:val="0"/>
-          <w:iCs w:val="0"/>
-          <w:sz w:val="32"/>
-          <w:szCs w:val="32"/>
-        </w:rPr>
-        <w:t>Connearney</w:t>
-      </w:r>
-      <w:proofErr w:type="spellEnd"/>
     </w:p>
     <w:p>
       <w:pPr>
@@ -583,6 +572,13 @@
                 <w:szCs w:val="24"/>
               </w:rPr>
             </w:pPr>
+            <w:r>
+              <w:rPr>
+                <w:sz w:val="24"/>
+                <w:szCs w:val="24"/>
+              </w:rPr>
+              <w:t>4.0</w:t>
+            </w:r>
           </w:p>
         </w:tc>
         <w:tc>
@@ -596,6 +592,13 @@
                 <w:szCs w:val="24"/>
               </w:rPr>
             </w:pPr>
+            <w:r>
+              <w:rPr>
+                <w:sz w:val="24"/>
+                <w:szCs w:val="24"/>
+              </w:rPr>
+              <w:t>Luke Crump, Vivian Dang</w:t>
+            </w:r>
           </w:p>
         </w:tc>
         <w:tc>
@@ -609,6 +612,13 @@
                 <w:szCs w:val="24"/>
               </w:rPr>
             </w:pPr>
+            <w:r>
+              <w:rPr>
+                <w:sz w:val="24"/>
+                <w:szCs w:val="24"/>
+              </w:rPr>
+              <w:t>04/15/2022</w:t>
+            </w:r>
           </w:p>
         </w:tc>
       </w:tr>
@@ -6654,8 +6664,8 @@
       <w:tblGrid>
         <w:gridCol w:w="2052"/>
         <w:gridCol w:w="808"/>
-        <w:gridCol w:w="2319"/>
-        <w:gridCol w:w="2314"/>
+        <w:gridCol w:w="2320"/>
+        <w:gridCol w:w="2313"/>
         <w:gridCol w:w="1137"/>
       </w:tblGrid>
       <w:tr>
@@ -7614,7 +7624,7 @@
                 <w:sz w:val="24"/>
                 <w:szCs w:val="24"/>
               </w:rPr>
-              <w:t>Fail</w:t>
+              <w:t>Pass</w:t>
             </w:r>
           </w:p>
         </w:tc>
@@ -8075,7 +8085,7 @@
                 <w:sz w:val="24"/>
                 <w:szCs w:val="24"/>
               </w:rPr>
-              <w:t>Fail</w:t>
+              <w:t>Pass</w:t>
             </w:r>
           </w:p>
         </w:tc>
@@ -8219,7 +8229,7 @@
                 <w:sz w:val="24"/>
                 <w:szCs w:val="24"/>
               </w:rPr>
-              <w:t>Fail</w:t>
+              <w:t>Pass</w:t>
             </w:r>
           </w:p>
         </w:tc>
@@ -8346,7 +8356,7 @@
                 <w:sz w:val="24"/>
                 <w:szCs w:val="24"/>
               </w:rPr>
-              <w:t>Fail</w:t>
+              <w:t>Pass</w:t>
             </w:r>
           </w:p>
         </w:tc>
@@ -8473,7 +8483,7 @@
                 <w:sz w:val="24"/>
                 <w:szCs w:val="24"/>
               </w:rPr>
-              <w:t>Fail</w:t>
+              <w:t>Pass</w:t>
             </w:r>
           </w:p>
         </w:tc>
@@ -8898,7 +8908,7 @@
                 <w:sz w:val="24"/>
                 <w:szCs w:val="24"/>
               </w:rPr>
-              <w:t>Fail</w:t>
+              <w:t>Pass</w:t>
             </w:r>
           </w:p>
         </w:tc>
@@ -9311,7 +9321,7 @@
                 <w:sz w:val="24"/>
                 <w:szCs w:val="24"/>
               </w:rPr>
-              <w:t>Fail</w:t>
+              <w:t>Pass</w:t>
             </w:r>
           </w:p>
         </w:tc>
@@ -9440,7 +9450,23 @@
                 <w:sz w:val="24"/>
                 <w:szCs w:val="24"/>
               </w:rPr>
-              <w:t xml:space="preserve"> will select a scene from the scene </w:t>
+              <w:t xml:space="preserve"> will select a </w:t>
+            </w:r>
+            <w:r>
+              <w:rPr>
+                <w:rFonts w:ascii="Times New Roman" w:hAnsi="Times New Roman" w:cs="Times New Roman"/>
+                <w:sz w:val="24"/>
+                <w:szCs w:val="24"/>
+              </w:rPr>
+              <w:t>course</w:t>
+            </w:r>
+            <w:r>
+              <w:rPr>
+                <w:rFonts w:ascii="Times New Roman" w:hAnsi="Times New Roman" w:cs="Times New Roman"/>
+                <w:sz w:val="24"/>
+                <w:szCs w:val="24"/>
+              </w:rPr>
+              <w:t xml:space="preserve"> from the </w:t>
             </w:r>
             <w:r>
               <w:rPr>
@@ -9449,7 +9475,15 @@
                 <w:szCs w:val="24"/>
               </w:rPr>
               <w:lastRenderedPageBreak/>
-              <w:t>list</w:t>
+              <w:t>course</w:t>
+            </w:r>
+            <w:r>
+              <w:rPr>
+                <w:rFonts w:ascii="Times New Roman" w:hAnsi="Times New Roman" w:cs="Times New Roman"/>
+                <w:sz w:val="24"/>
+                <w:szCs w:val="24"/>
+              </w:rPr>
+              <w:t xml:space="preserve"> list</w:t>
             </w:r>
           </w:p>
         </w:tc>
@@ -9510,7 +9544,7 @@
                 <w:szCs w:val="24"/>
               </w:rPr>
               <w:lastRenderedPageBreak/>
-              <w:t>Fail</w:t>
+              <w:t>Pass</w:t>
             </w:r>
           </w:p>
         </w:tc>
@@ -9663,7 +9697,7 @@
                 <w:sz w:val="24"/>
                 <w:szCs w:val="24"/>
               </w:rPr>
-              <w:t>Fail</w:t>
+              <w:t>Pass</w:t>
             </w:r>
           </w:p>
         </w:tc>
@@ -9798,7 +9832,7 @@
                 <w:sz w:val="24"/>
                 <w:szCs w:val="24"/>
               </w:rPr>
-              <w:t>Fail</w:t>
+              <w:t>Pass</w:t>
             </w:r>
           </w:p>
         </w:tc>
@@ -10199,7 +10233,25 @@
                 <w:sz w:val="24"/>
                 <w:szCs w:val="24"/>
               </w:rPr>
-              <w:t xml:space="preserve"> will have a script that uses logging.</w:t>
+              <w:t xml:space="preserve"> will have a script that uses </w:t>
+            </w:r>
+            <w:proofErr w:type="spellStart"/>
+            <w:r>
+              <w:rPr>
+                <w:rFonts w:ascii="Times New Roman" w:hAnsi="Times New Roman" w:cs="Times New Roman"/>
+                <w:sz w:val="24"/>
+                <w:szCs w:val="24"/>
+              </w:rPr>
+              <w:t>Serial.println</w:t>
+            </w:r>
+            <w:proofErr w:type="spellEnd"/>
+            <w:r>
+              <w:rPr>
+                <w:rFonts w:ascii="Times New Roman" w:hAnsi="Times New Roman" w:cs="Times New Roman"/>
+                <w:sz w:val="24"/>
+                <w:szCs w:val="24"/>
+              </w:rPr>
+              <w:t>.</w:t>
             </w:r>
           </w:p>
         </w:tc>
@@ -10249,7 +10301,7 @@
                 <w:sz w:val="24"/>
                 <w:szCs w:val="24"/>
               </w:rPr>
-              <w:t>Fail</w:t>
+              <w:t>Pass</w:t>
             </w:r>
           </w:p>
         </w:tc>
@@ -10842,7 +10894,23 @@
                 <w:sz w:val="24"/>
                 <w:szCs w:val="24"/>
               </w:rPr>
-              <w:t xml:space="preserve">The use will upload a script to cause the </w:t>
+              <w:t>The use</w:t>
+            </w:r>
+            <w:r>
+              <w:rPr>
+                <w:rFonts w:ascii="Times New Roman" w:hAnsi="Times New Roman" w:cs="Times New Roman"/>
+                <w:sz w:val="24"/>
+                <w:szCs w:val="24"/>
+              </w:rPr>
+              <w:t>r</w:t>
+            </w:r>
+            <w:r>
+              <w:rPr>
+                <w:rFonts w:ascii="Times New Roman" w:hAnsi="Times New Roman" w:cs="Times New Roman"/>
+                <w:sz w:val="24"/>
+                <w:szCs w:val="24"/>
+              </w:rPr>
+              <w:t xml:space="preserve"> will upload a script to cause the </w:t>
             </w:r>
             <w:proofErr w:type="spellStart"/>
             <w:r>
@@ -11238,7 +11306,7 @@
                 <w:szCs w:val="24"/>
               </w:rPr>
               <w:lastRenderedPageBreak/>
-              <w:t>Fail</w:t>
+              <w:t>Pass</w:t>
             </w:r>
           </w:p>
         </w:tc>
@@ -11356,7 +11424,7 @@
                 <w:sz w:val="24"/>
                 <w:szCs w:val="24"/>
               </w:rPr>
-              <w:t>The system will save the values of the pins to a file.</w:t>
+              <w:t>The system will save the values of the pins to a file</w:t>
             </w:r>
           </w:p>
         </w:tc>
@@ -11381,7 +11449,7 @@
                 <w:sz w:val="24"/>
                 <w:szCs w:val="24"/>
               </w:rPr>
-              <w:t>Fail</w:t>
+              <w:t>Pass</w:t>
             </w:r>
           </w:p>
         </w:tc>
@@ -15833,7 +15901,7 @@
               <w:bottom w:val="single" w:sz="4" w:space="0" w:color="auto"/>
               <w:right w:val="single" w:sz="4" w:space="0" w:color="auto"/>
             </w:tcBorders>
-            <w:shd w:val="clear" w:color="000000" w:fill="C6EFCE"/>
+            <w:shd w:val="clear" w:color="auto" w:fill="C6EFCE"/>
             <w:noWrap/>
             <w:vAlign w:val="bottom"/>
             <w:hideMark/>
@@ -16348,7 +16416,7 @@
               <w:bottom w:val="single" w:sz="4" w:space="0" w:color="auto"/>
               <w:right w:val="single" w:sz="4" w:space="0" w:color="auto"/>
             </w:tcBorders>
-            <w:shd w:val="clear" w:color="000000" w:fill="FFC7CE"/>
+            <w:shd w:val="clear" w:color="auto" w:fill="C6EFCE"/>
             <w:noWrap/>
             <w:vAlign w:val="bottom"/>
             <w:hideMark/>
@@ -16863,7 +16931,7 @@
               <w:bottom w:val="single" w:sz="4" w:space="0" w:color="auto"/>
               <w:right w:val="single" w:sz="4" w:space="0" w:color="auto"/>
             </w:tcBorders>
-            <w:shd w:val="clear" w:color="000000" w:fill="FFC7CE"/>
+            <w:shd w:val="clear" w:color="auto" w:fill="C6EFCE"/>
             <w:noWrap/>
             <w:vAlign w:val="bottom"/>
             <w:hideMark/>
@@ -16899,7 +16967,7 @@
               <w:bottom w:val="single" w:sz="4" w:space="0" w:color="auto"/>
               <w:right w:val="single" w:sz="4" w:space="0" w:color="auto"/>
             </w:tcBorders>
-            <w:shd w:val="clear" w:color="000000" w:fill="FFC7CE"/>
+            <w:shd w:val="clear" w:color="auto" w:fill="C6EFCE"/>
             <w:noWrap/>
             <w:vAlign w:val="bottom"/>
             <w:hideMark/>
@@ -16935,7 +17003,7 @@
               <w:bottom w:val="single" w:sz="4" w:space="0" w:color="auto"/>
               <w:right w:val="single" w:sz="4" w:space="0" w:color="auto"/>
             </w:tcBorders>
-            <w:shd w:val="clear" w:color="000000" w:fill="FFC7CE"/>
+            <w:shd w:val="clear" w:color="auto" w:fill="C6EFCE"/>
             <w:noWrap/>
             <w:vAlign w:val="bottom"/>
             <w:hideMark/>
@@ -18127,7 +18195,7 @@
               <w:bottom w:val="single" w:sz="4" w:space="0" w:color="auto"/>
               <w:right w:val="single" w:sz="4" w:space="0" w:color="auto"/>
             </w:tcBorders>
-            <w:shd w:val="clear" w:color="000000" w:fill="FFC7CE"/>
+            <w:shd w:val="clear" w:color="auto" w:fill="C6EFCE"/>
             <w:noWrap/>
             <w:vAlign w:val="bottom"/>
             <w:hideMark/>
@@ -19108,7 +19176,7 @@
               <w:bottom w:val="single" w:sz="4" w:space="0" w:color="auto"/>
               <w:right w:val="single" w:sz="4" w:space="0" w:color="auto"/>
             </w:tcBorders>
-            <w:shd w:val="clear" w:color="000000" w:fill="FFC7CE"/>
+            <w:shd w:val="clear" w:color="auto" w:fill="C6EFCE"/>
             <w:noWrap/>
             <w:vAlign w:val="bottom"/>
             <w:hideMark/>
@@ -19395,7 +19463,7 @@
               <w:bottom w:val="single" w:sz="4" w:space="0" w:color="auto"/>
               <w:right w:val="single" w:sz="4" w:space="0" w:color="auto"/>
             </w:tcBorders>
-            <w:shd w:val="clear" w:color="000000" w:fill="FFC7CE"/>
+            <w:shd w:val="clear" w:color="auto" w:fill="C6EFCE"/>
             <w:noWrap/>
             <w:vAlign w:val="bottom"/>
             <w:hideMark/>
@@ -19682,7 +19750,7 @@
               <w:bottom w:val="single" w:sz="4" w:space="0" w:color="auto"/>
               <w:right w:val="single" w:sz="4" w:space="0" w:color="auto"/>
             </w:tcBorders>
-            <w:shd w:val="clear" w:color="000000" w:fill="FFC7CE"/>
+            <w:shd w:val="clear" w:color="auto" w:fill="C6EFCE"/>
             <w:noWrap/>
             <w:vAlign w:val="bottom"/>
             <w:hideMark/>
@@ -20392,7 +20460,7 @@
               <w:bottom w:val="single" w:sz="4" w:space="0" w:color="auto"/>
               <w:right w:val="single" w:sz="4" w:space="0" w:color="auto"/>
             </w:tcBorders>
-            <w:shd w:val="clear" w:color="000000" w:fill="FFC7CE"/>
+            <w:shd w:val="clear" w:color="auto" w:fill="C6EFCE"/>
             <w:noWrap/>
             <w:vAlign w:val="bottom"/>
             <w:hideMark/>
@@ -20871,7 +20939,7 @@
               <w:bottom w:val="single" w:sz="4" w:space="0" w:color="auto"/>
               <w:right w:val="single" w:sz="4" w:space="0" w:color="auto"/>
             </w:tcBorders>
-            <w:shd w:val="clear" w:color="000000" w:fill="FFC7CE"/>
+            <w:shd w:val="clear" w:color="auto" w:fill="C6EFCE"/>
             <w:noWrap/>
             <w:vAlign w:val="bottom"/>
             <w:hideMark/>
@@ -21350,7 +21418,7 @@
               <w:bottom w:val="single" w:sz="4" w:space="0" w:color="auto"/>
               <w:right w:val="single" w:sz="4" w:space="0" w:color="auto"/>
             </w:tcBorders>
-            <w:shd w:val="clear" w:color="000000" w:fill="FFC7CE"/>
+            <w:shd w:val="clear" w:color="auto" w:fill="C6EFCE"/>
             <w:noWrap/>
             <w:vAlign w:val="bottom"/>
             <w:hideMark/>
@@ -22787,7 +22855,7 @@
               <w:bottom w:val="single" w:sz="4" w:space="0" w:color="auto"/>
               <w:right w:val="single" w:sz="4" w:space="0" w:color="auto"/>
             </w:tcBorders>
-            <w:shd w:val="clear" w:color="000000" w:fill="FFC7CE"/>
+            <w:shd w:val="clear" w:color="auto" w:fill="C6EFCE"/>
             <w:noWrap/>
             <w:vAlign w:val="bottom"/>
             <w:hideMark/>
@@ -25966,7 +26034,7 @@
               <w:bottom w:val="single" w:sz="4" w:space="0" w:color="auto"/>
               <w:right w:val="single" w:sz="4" w:space="0" w:color="auto"/>
             </w:tcBorders>
-            <w:shd w:val="clear" w:color="000000" w:fill="FFC7CE"/>
+            <w:shd w:val="clear" w:color="auto" w:fill="C6EFCE"/>
             <w:noWrap/>
             <w:vAlign w:val="bottom"/>
             <w:hideMark/>
@@ -26265,7 +26333,7 @@
               <w:bottom w:val="single" w:sz="4" w:space="0" w:color="auto"/>
               <w:right w:val="single" w:sz="4" w:space="0" w:color="auto"/>
             </w:tcBorders>
-            <w:shd w:val="clear" w:color="000000" w:fill="FFC7CE"/>
+            <w:shd w:val="clear" w:color="auto" w:fill="C6EFCE"/>
             <w:noWrap/>
             <w:vAlign w:val="bottom"/>
             <w:hideMark/>
@@ -26528,7 +26596,7 @@
               <w:bottom w:val="single" w:sz="4" w:space="0" w:color="auto"/>
               <w:right w:val="single" w:sz="4" w:space="0" w:color="auto"/>
             </w:tcBorders>
-            <w:shd w:val="clear" w:color="000000" w:fill="FFC7CE"/>
+            <w:shd w:val="clear" w:color="auto" w:fill="C6EFCE"/>
             <w:noWrap/>
             <w:vAlign w:val="bottom"/>
             <w:hideMark/>
@@ -34154,142 +34222,142 @@
       </w:rPr>
     </w:lvl>
   </w:abstractNum>
-  <w:num w:numId="1">
+  <w:num w:numId="1" w16cid:durableId="2061436026">
     <w:abstractNumId w:val="0"/>
   </w:num>
-  <w:num w:numId="2">
+  <w:num w:numId="2" w16cid:durableId="842622532">
     <w:abstractNumId w:val="23"/>
   </w:num>
-  <w:num w:numId="3">
+  <w:num w:numId="3" w16cid:durableId="28729748">
     <w:abstractNumId w:val="2"/>
   </w:num>
-  <w:num w:numId="4">
+  <w:num w:numId="4" w16cid:durableId="385180375">
     <w:abstractNumId w:val="0"/>
     <w:lvlOverride w:ilvl="0">
       <w:startOverride w:val="8"/>
     </w:lvlOverride>
   </w:num>
-  <w:num w:numId="5">
+  <w:num w:numId="5" w16cid:durableId="1019352145">
     <w:abstractNumId w:val="5"/>
   </w:num>
-  <w:num w:numId="6">
+  <w:num w:numId="6" w16cid:durableId="1398744099">
     <w:abstractNumId w:val="28"/>
   </w:num>
-  <w:num w:numId="7">
+  <w:num w:numId="7" w16cid:durableId="1626693390">
     <w:abstractNumId w:val="24"/>
   </w:num>
-  <w:num w:numId="8">
+  <w:num w:numId="8" w16cid:durableId="1933468803">
     <w:abstractNumId w:val="31"/>
   </w:num>
-  <w:num w:numId="9">
+  <w:num w:numId="9" w16cid:durableId="1041053691">
     <w:abstractNumId w:val="4"/>
   </w:num>
-  <w:num w:numId="10">
+  <w:num w:numId="10" w16cid:durableId="555356322">
     <w:abstractNumId w:val="30"/>
   </w:num>
-  <w:num w:numId="11">
+  <w:num w:numId="11" w16cid:durableId="1973778988">
     <w:abstractNumId w:val="22"/>
   </w:num>
-  <w:num w:numId="12">
+  <w:num w:numId="12" w16cid:durableId="66925630">
     <w:abstractNumId w:val="26"/>
   </w:num>
-  <w:num w:numId="13">
+  <w:num w:numId="13" w16cid:durableId="86116853">
     <w:abstractNumId w:val="33"/>
   </w:num>
-  <w:num w:numId="14">
+  <w:num w:numId="14" w16cid:durableId="1874731679">
     <w:abstractNumId w:val="18"/>
   </w:num>
-  <w:num w:numId="15">
+  <w:num w:numId="15" w16cid:durableId="912590972">
     <w:abstractNumId w:val="37"/>
   </w:num>
-  <w:num w:numId="16">
+  <w:num w:numId="16" w16cid:durableId="2115903959">
     <w:abstractNumId w:val="11"/>
   </w:num>
-  <w:num w:numId="17">
+  <w:num w:numId="17" w16cid:durableId="1813711795">
     <w:abstractNumId w:val="19"/>
   </w:num>
-  <w:num w:numId="18">
+  <w:num w:numId="18" w16cid:durableId="1563180306">
     <w:abstractNumId w:val="15"/>
   </w:num>
-  <w:num w:numId="19">
+  <w:num w:numId="19" w16cid:durableId="667320141">
     <w:abstractNumId w:val="6"/>
   </w:num>
-  <w:num w:numId="20">
+  <w:num w:numId="20" w16cid:durableId="1483889621">
     <w:abstractNumId w:val="14"/>
   </w:num>
-  <w:num w:numId="21">
+  <w:num w:numId="21" w16cid:durableId="1663314957">
     <w:abstractNumId w:val="35"/>
   </w:num>
-  <w:num w:numId="22">
+  <w:num w:numId="22" w16cid:durableId="1656840691">
     <w:abstractNumId w:val="21"/>
   </w:num>
-  <w:num w:numId="23">
+  <w:num w:numId="23" w16cid:durableId="324894150">
     <w:abstractNumId w:val="13"/>
   </w:num>
-  <w:num w:numId="24">
+  <w:num w:numId="24" w16cid:durableId="180244067">
     <w:abstractNumId w:val="0"/>
   </w:num>
-  <w:num w:numId="25">
+  <w:num w:numId="25" w16cid:durableId="1780484719">
     <w:abstractNumId w:val="0"/>
   </w:num>
-  <w:num w:numId="26">
+  <w:num w:numId="26" w16cid:durableId="604269756">
     <w:abstractNumId w:val="0"/>
   </w:num>
-  <w:num w:numId="27">
+  <w:num w:numId="27" w16cid:durableId="390882352">
     <w:abstractNumId w:val="0"/>
   </w:num>
-  <w:num w:numId="28">
+  <w:num w:numId="28" w16cid:durableId="1755012776">
     <w:abstractNumId w:val="0"/>
   </w:num>
-  <w:num w:numId="29">
+  <w:num w:numId="29" w16cid:durableId="1407218080">
     <w:abstractNumId w:val="16"/>
   </w:num>
-  <w:num w:numId="30">
+  <w:num w:numId="30" w16cid:durableId="2136019380">
     <w:abstractNumId w:val="34"/>
   </w:num>
-  <w:num w:numId="31">
+  <w:num w:numId="31" w16cid:durableId="996497465">
     <w:abstractNumId w:val="38"/>
   </w:num>
-  <w:num w:numId="32">
+  <w:num w:numId="32" w16cid:durableId="258147942">
     <w:abstractNumId w:val="10"/>
   </w:num>
-  <w:num w:numId="33">
+  <w:num w:numId="33" w16cid:durableId="566576391">
     <w:abstractNumId w:val="8"/>
   </w:num>
-  <w:num w:numId="34">
+  <w:num w:numId="34" w16cid:durableId="20859233">
     <w:abstractNumId w:val="25"/>
   </w:num>
-  <w:num w:numId="35">
+  <w:num w:numId="35" w16cid:durableId="1659531152">
     <w:abstractNumId w:val="17"/>
   </w:num>
-  <w:num w:numId="36">
+  <w:num w:numId="36" w16cid:durableId="319432931">
     <w:abstractNumId w:val="27"/>
   </w:num>
-  <w:num w:numId="37">
+  <w:num w:numId="37" w16cid:durableId="1411584879">
     <w:abstractNumId w:val="12"/>
   </w:num>
-  <w:num w:numId="38">
+  <w:num w:numId="38" w16cid:durableId="320546730">
     <w:abstractNumId w:val="32"/>
   </w:num>
-  <w:num w:numId="39">
+  <w:num w:numId="39" w16cid:durableId="2044284783">
     <w:abstractNumId w:val="36"/>
   </w:num>
-  <w:num w:numId="40">
+  <w:num w:numId="40" w16cid:durableId="821193597">
     <w:abstractNumId w:val="9"/>
   </w:num>
-  <w:num w:numId="41">
+  <w:num w:numId="41" w16cid:durableId="1791431651">
     <w:abstractNumId w:val="20"/>
   </w:num>
-  <w:num w:numId="42">
+  <w:num w:numId="42" w16cid:durableId="1715079056">
     <w:abstractNumId w:val="1"/>
   </w:num>
-  <w:num w:numId="43">
+  <w:num w:numId="43" w16cid:durableId="969168929">
     <w:abstractNumId w:val="3"/>
   </w:num>
-  <w:num w:numId="44">
+  <w:num w:numId="44" w16cid:durableId="274748841">
     <w:abstractNumId w:val="29"/>
   </w:num>
-  <w:num w:numId="45">
+  <w:num w:numId="45" w16cid:durableId="759061067">
     <w:abstractNumId w:val="7"/>
   </w:num>
 </w:numbering>

</xml_diff>